<commit_message>
added figures for reviewers' comments
</commit_message>
<xml_diff>
--- a/Response to comments from Travis.docx
+++ b/Response to comments from Travis.docx
@@ -9,6 +9,7 @@
           <w:rFonts w:ascii="Times New Roman" w:hAnsi="Times New Roman" w:cs="Times New Roman"/>
         </w:rPr>
       </w:pPr>
+      <w:bookmarkStart w:id="0" w:name="_GoBack"/>
       <w:r>
         <w:rPr>
           <w:rFonts w:ascii="Times New Roman" w:hAnsi="Times New Roman" w:cs="Times New Roman"/>
@@ -159,31 +160,13 @@
         <w:rPr>
           <w:rFonts w:ascii="Times New Roman" w:hAnsi="Times New Roman" w:cs="Times New Roman"/>
         </w:rPr>
-        <w:t xml:space="preserve">0.5) </w:t>
-      </w:r>
-      <w:r>
-        <w:rPr>
-          <w:rFonts w:ascii="Times New Roman" w:hAnsi="Times New Roman" w:cs="Times New Roman"/>
-        </w:rPr>
-        <w:t>are not showed</w:t>
-      </w:r>
-      <w:r>
-        <w:rPr>
-          <w:rFonts w:ascii="Times New Roman" w:hAnsi="Times New Roman" w:cs="Times New Roman"/>
-        </w:rPr>
-        <w:t xml:space="preserve"> here, since they are statistically the same.</w:t>
-      </w:r>
-      <w:r>
-        <w:rPr>
-          <w:rFonts w:ascii="Times New Roman" w:hAnsi="Times New Roman" w:cs="Times New Roman"/>
-        </w:rPr>
-        <w:t xml:space="preserve"> Added hatching. </w:t>
-      </w:r>
-      <w:r>
-        <w:rPr>
-          <w:rFonts w:ascii="Times New Roman" w:hAnsi="Times New Roman" w:cs="Times New Roman"/>
-        </w:rPr>
-        <w:t>Added the boundary of CV over the difference plot of NRG and IRG.</w:t>
+        <w:t>0.5) are not showed here, since they are statistically the same.</w:t>
+      </w:r>
+      <w:r>
+        <w:rPr>
+          <w:rFonts w:ascii="Times New Roman" w:hAnsi="Times New Roman" w:cs="Times New Roman"/>
+        </w:rPr>
+        <w:t xml:space="preserve"> Added hatching. Added the boundary of CV over the difference plot of NRG and IRG.</w:t>
       </w:r>
     </w:p>
     <w:p>
@@ -406,13 +389,11 @@
         <w:jc w:val="both"/>
         <w:rPr>
           <w:rFonts w:ascii="Times New Roman" w:hAnsi="Times New Roman" w:cs="Times New Roman"/>
-          <w:color w:val="FF0000"/>
-        </w:rPr>
-      </w:pPr>
-      <w:r>
-        <w:rPr>
-          <w:rFonts w:ascii="Times New Roman" w:hAnsi="Times New Roman" w:cs="Times New Roman"/>
-          <w:color w:val="FF0000"/>
+        </w:rPr>
+      </w:pPr>
+      <w:r>
+        <w:rPr>
+          <w:rFonts w:ascii="Times New Roman" w:hAnsi="Times New Roman" w:cs="Times New Roman"/>
           <w:lang w:eastAsia="zh-CN"/>
         </w:rPr>
         <w:t>Travis: “</w:t>
@@ -420,7 +401,6 @@
       <w:r>
         <w:rPr>
           <w:rFonts w:ascii="Times New Roman" w:hAnsi="Times New Roman" w:cs="Times New Roman"/>
-          <w:color w:val="FF0000"/>
           <w:lang w:eastAsia="zh-CN"/>
         </w:rPr>
         <w:t xml:space="preserve">Add </w:t>
@@ -428,14 +408,12 @@
       <w:r>
         <w:rPr>
           <w:rFonts w:ascii="Times New Roman" w:hAnsi="Times New Roman" w:cs="Times New Roman"/>
-          <w:color w:val="FF0000"/>
         </w:rPr>
         <w:t xml:space="preserve">an expanded discussion </w:t>
       </w:r>
       <w:r>
         <w:rPr>
           <w:rFonts w:ascii="Times New Roman" w:hAnsi="Times New Roman" w:cs="Times New Roman"/>
-          <w:color w:val="FF0000"/>
           <w:lang w:eastAsia="zh-CN"/>
         </w:rPr>
         <w:t xml:space="preserve">in the </w:t>
@@ -443,14 +421,12 @@
       <w:r>
         <w:rPr>
           <w:rFonts w:ascii="Times New Roman" w:hAnsi="Times New Roman" w:cs="Times New Roman"/>
-          <w:color w:val="FF0000"/>
         </w:rPr>
         <w:t xml:space="preserve">discussion section </w:t>
       </w:r>
       <w:r>
         <w:rPr>
           <w:rFonts w:ascii="Times New Roman" w:hAnsi="Times New Roman" w:cs="Times New Roman"/>
-          <w:color w:val="FF0000"/>
           <w:lang w:eastAsia="zh-CN"/>
         </w:rPr>
         <w:t>including the</w:t>
@@ -458,14 +434,12 @@
       <w:r>
         <w:rPr>
           <w:rFonts w:ascii="Times New Roman" w:hAnsi="Times New Roman" w:cs="Times New Roman"/>
-          <w:color w:val="FF0000"/>
         </w:rPr>
         <w:t xml:space="preserve"> benefit</w:t>
       </w:r>
       <w:r>
         <w:rPr>
           <w:rFonts w:ascii="Times New Roman" w:hAnsi="Times New Roman" w:cs="Times New Roman"/>
-          <w:color w:val="FF0000"/>
           <w:lang w:eastAsia="zh-CN"/>
         </w:rPr>
         <w:t>s</w:t>
@@ -473,14 +447,12 @@
       <w:r>
         <w:rPr>
           <w:rFonts w:ascii="Times New Roman" w:hAnsi="Times New Roman" w:cs="Times New Roman"/>
-          <w:color w:val="FF0000"/>
         </w:rPr>
         <w:t xml:space="preserve"> from of the</w:t>
       </w:r>
       <w:r>
         <w:rPr>
           <w:rFonts w:ascii="Times New Roman" w:hAnsi="Times New Roman" w:cs="Times New Roman"/>
-          <w:color w:val="FF0000"/>
           <w:lang w:eastAsia="zh-CN"/>
         </w:rPr>
         <w:t xml:space="preserve"> </w:t>
@@ -488,14 +460,12 @@
       <w:r>
         <w:rPr>
           <w:rFonts w:ascii="Times New Roman" w:hAnsi="Times New Roman" w:cs="Times New Roman"/>
-          <w:color w:val="FF0000"/>
         </w:rPr>
         <w:t>implications of this study: i.e., it should explicitly describe ‘why are these new</w:t>
       </w:r>
       <w:r>
         <w:rPr>
           <w:rFonts w:ascii="Times New Roman" w:hAnsi="Times New Roman" w:cs="Times New Roman"/>
-          <w:color w:val="FF0000"/>
           <w:lang w:eastAsia="zh-CN"/>
         </w:rPr>
         <w:t xml:space="preserve"> </w:t>
@@ -503,14 +473,12 @@
       <w:r>
         <w:rPr>
           <w:rFonts w:ascii="Times New Roman" w:hAnsi="Times New Roman" w:cs="Times New Roman"/>
-          <w:color w:val="FF0000"/>
         </w:rPr>
         <w:t xml:space="preserve">results important, and what do they mean for future research’. </w:t>
       </w:r>
       <w:r>
         <w:rPr>
           <w:rFonts w:ascii="Times New Roman" w:hAnsi="Times New Roman" w:cs="Times New Roman"/>
-          <w:color w:val="FF0000"/>
         </w:rPr>
         <w:t>”</w:t>
       </w:r>
@@ -524,7 +492,6 @@
         <w:jc w:val="both"/>
         <w:rPr>
           <w:rFonts w:ascii="Times New Roman" w:hAnsi="Times New Roman" w:cs="Times New Roman"/>
-          <w:color w:val="FF0000"/>
         </w:rPr>
       </w:pPr>
     </w:p>
@@ -537,13 +504,11 @@
         <w:jc w:val="both"/>
         <w:rPr>
           <w:rFonts w:ascii="Times New Roman" w:hAnsi="Times New Roman" w:cs="Times New Roman"/>
-          <w:color w:val="FF0000"/>
-        </w:rPr>
-      </w:pPr>
-      <w:r>
-        <w:rPr>
-          <w:rFonts w:ascii="Times New Roman" w:hAnsi="Times New Roman" w:cs="Times New Roman"/>
-          <w:color w:val="FF0000"/>
+        </w:rPr>
+      </w:pPr>
+      <w:r>
+        <w:rPr>
+          <w:rFonts w:ascii="Times New Roman" w:hAnsi="Times New Roman" w:cs="Times New Roman"/>
         </w:rPr>
         <w:t xml:space="preserve">Huang: </w:t>
       </w:r>
@@ -551,7 +516,6 @@
       <w:r>
         <w:rPr>
           <w:rFonts w:ascii="Times New Roman" w:hAnsi="Times New Roman" w:cs="Times New Roman"/>
-          <w:color w:val="FF0000"/>
         </w:rPr>
         <w:t>Added</w:t>
       </w:r>
@@ -559,36 +523,19 @@
       <w:r>
         <w:rPr>
           <w:rFonts w:ascii="Times New Roman" w:hAnsi="Times New Roman" w:cs="Times New Roman"/>
-          <w:color w:val="FF0000"/>
         </w:rPr>
         <w:t xml:space="preserve"> “</w:t>
       </w:r>
       <w:r>
         <w:rPr>
           <w:rFonts w:ascii="Times New Roman" w:hAnsi="Times New Roman" w:cs="Times New Roman"/>
-          <w:color w:val="FF0000"/>
-        </w:rPr>
-        <w:t>In this study, we have argued that irrigation in the Central Valley (CV) is an important component of the region's surface energy budget that must be parameterized in high-resolution global climate models in order to properly simulate temperature statistics in heavily irrigated regions. The ongoing California drought (2012-present) highlights the importance of water resources to agriculture in California's Central Valley.  In the absence of surface water for irrigation, groundwater reserves were depleted in order to maintain agricultural production.  However, it is widely acknowledged that in a prolonged future drought, continued groundwater pumping would not be sustainable, which would in turn lead to a reduction in applied irrigation water.  This study sugges</w:t>
-      </w:r>
-      <w:r>
-        <w:rPr>
-          <w:rFonts w:ascii="Times New Roman" w:hAnsi="Times New Roman" w:cs="Times New Roman"/>
-          <w:color w:val="FF0000"/>
-        </w:rPr>
-        <w:t xml:space="preserve">ts that under these conditions, </w:t>
-      </w:r>
-      <w:r>
-        <w:rPr>
-          <w:rFonts w:ascii="Times New Roman" w:hAnsi="Times New Roman" w:cs="Times New Roman"/>
-          <w:color w:val="FF0000"/>
-        </w:rPr>
-        <w:t xml:space="preserve">warming from climate change, which is tampered by irrigation in the CV, would be exacerbated and leads to a substantial increase in daily </w:t>
+        </w:rPr>
+        <w:t xml:space="preserve">In this study, we have argued that irrigation in the Central Valley (CV) is an important component of the region's surface energy budget that must be parameterized in high-resolution global climate models in order to properly simulate temperature statistics in heavily irrigated regions. The ongoing California drought (2012-present) highlights the importance of water resources to agriculture in California's Central Valley.  In the absence of surface water for irrigation, groundwater reserves were depleted in order to maintain agricultural production.  However, it is widely acknowledged that in a prolonged future drought, continued groundwater pumping would not be sustainable, which would in turn lead to a reduction in applied irrigation water.  This study suggests that under these conditions, warming from climate change, which is tampered by irrigation in the CV, would be exacerbated and leads to a substantial increase in daily </w:t>
       </w:r>
       <w:proofErr w:type="spellStart"/>
       <w:r>
         <w:rPr>
           <w:rFonts w:ascii="Times New Roman" w:hAnsi="Times New Roman" w:cs="Times New Roman"/>
-          <w:color w:val="FF0000"/>
         </w:rPr>
         <w:t>Tmax</w:t>
       </w:r>
@@ -596,21 +543,18 @@
       <w:r>
         <w:rPr>
           <w:rFonts w:ascii="Times New Roman" w:hAnsi="Times New Roman" w:cs="Times New Roman"/>
-          <w:color w:val="FF0000"/>
         </w:rPr>
         <w:t xml:space="preserve"> throughout the CV with repercussions for human health and heat stress. Consequently, we anticipate this study can be extended to better understanding the feedbacks associated with prolonged drought conditions in the U.S. West.</w:t>
       </w:r>
       <w:r>
         <w:rPr>
           <w:rFonts w:ascii="Times New Roman" w:hAnsi="Times New Roman" w:cs="Times New Roman"/>
-          <w:color w:val="FF0000"/>
         </w:rPr>
         <w:t>”</w:t>
       </w:r>
       <w:r>
         <w:rPr>
           <w:rFonts w:ascii="Times New Roman" w:hAnsi="Times New Roman" w:cs="Times New Roman"/>
-          <w:color w:val="FF0000"/>
         </w:rPr>
         <w:t xml:space="preserve"> in the discussion part.</w:t>
       </w:r>
@@ -684,7 +628,14 @@
           <w:rFonts w:ascii="Times New Roman" w:hAnsi="Times New Roman" w:cs="Times New Roman"/>
           <w:lang w:eastAsia="zh-CN"/>
         </w:rPr>
-        <w:t>Add “T</w:t>
+        <w:t>Travis:</w:t>
+      </w:r>
+      <w:r>
+        <w:rPr>
+          <w:rFonts w:ascii="Times New Roman" w:hAnsi="Times New Roman" w:cs="Times New Roman"/>
+          <w:lang w:eastAsia="zh-CN"/>
+        </w:rPr>
+        <w:t xml:space="preserve"> “T</w:t>
       </w:r>
       <w:r>
         <w:rPr>
@@ -848,6 +799,57 @@
           <w:rFonts w:ascii="Times New Roman" w:hAnsi="Times New Roman" w:cs="Times New Roman"/>
         </w:rPr>
         <w:t>stratocumulus clouds simply as being proportional to lower tropospheric stability.</w:t>
+      </w:r>
+      <w:r>
+        <w:rPr>
+          <w:rFonts w:ascii="Times New Roman" w:hAnsi="Times New Roman" w:cs="Times New Roman"/>
+        </w:rPr>
+        <w:t xml:space="preserve"> </w:t>
+      </w:r>
+      <w:r>
+        <w:rPr>
+          <w:rFonts w:ascii="Times New Roman" w:hAnsi="Times New Roman" w:cs="Times New Roman"/>
+        </w:rPr>
+        <w:t>The simulation in the current manuscript uses much higher resolution in the CA</w:t>
+      </w:r>
+      <w:r>
+        <w:rPr>
+          <w:rFonts w:ascii="Times New Roman" w:hAnsi="Times New Roman" w:cs="Times New Roman"/>
+          <w:lang w:eastAsia="zh-CN"/>
+        </w:rPr>
+        <w:t xml:space="preserve"> </w:t>
+      </w:r>
+      <w:r>
+        <w:rPr>
+          <w:rFonts w:ascii="Times New Roman" w:hAnsi="Times New Roman" w:cs="Times New Roman"/>
+        </w:rPr>
+        <w:t>region, and it uses the CAM5 physics package, which has a parameterization</w:t>
+      </w:r>
+      <w:r>
+        <w:rPr>
+          <w:rFonts w:ascii="Times New Roman" w:hAnsi="Times New Roman" w:cs="Times New Roman"/>
+          <w:lang w:eastAsia="zh-CN"/>
+        </w:rPr>
+        <w:t xml:space="preserve"> </w:t>
+      </w:r>
+      <w:r>
+        <w:rPr>
+          <w:rFonts w:ascii="Times New Roman" w:hAnsi="Times New Roman" w:cs="Times New Roman"/>
+        </w:rPr>
+        <w:t>that is explicitly designed for the marine boundary layer conditions like those</w:t>
+      </w:r>
+      <w:r>
+        <w:rPr>
+          <w:rFonts w:ascii="Times New Roman" w:hAnsi="Times New Roman" w:cs="Times New Roman"/>
+          <w:lang w:eastAsia="zh-CN"/>
+        </w:rPr>
+        <w:t xml:space="preserve"> </w:t>
+      </w:r>
+      <w:r>
+        <w:rPr>
+          <w:rFonts w:ascii="Times New Roman" w:hAnsi="Times New Roman" w:cs="Times New Roman"/>
+        </w:rPr>
+        <w:t>off the shore of California.”</w:t>
       </w:r>
     </w:p>
     <w:p>
@@ -859,8 +861,6 @@
         <w:jc w:val="both"/>
         <w:rPr>
           <w:rFonts w:ascii="Times New Roman" w:hAnsi="Times New Roman" w:cs="Times New Roman"/>
-          <w:color w:val="FF0000"/>
-          <w:lang w:eastAsia="zh-CN"/>
         </w:rPr>
       </w:pPr>
     </w:p>
@@ -873,14 +873,25 @@
         <w:jc w:val="both"/>
         <w:rPr>
           <w:rFonts w:ascii="Times New Roman" w:hAnsi="Times New Roman" w:cs="Times New Roman"/>
-          <w:color w:val="FF0000"/>
-        </w:rPr>
-      </w:pPr>
-      <w:r>
-        <w:rPr>
-          <w:rFonts w:ascii="Times New Roman" w:hAnsi="Times New Roman" w:cs="Times New Roman"/>
-        </w:rPr>
-        <w:t>The simulation in the current manuscript uses much higher resolution in the CA</w:t>
+        </w:rPr>
+      </w:pPr>
+      <w:r>
+        <w:rPr>
+          <w:rFonts w:ascii="Times New Roman" w:hAnsi="Times New Roman" w:cs="Times New Roman"/>
+        </w:rPr>
+        <w:t xml:space="preserve">Huang: We avoided </w:t>
+      </w:r>
+      <w:r>
+        <w:rPr>
+          <w:rFonts w:ascii="Times New Roman" w:hAnsi="Times New Roman" w:cs="Times New Roman"/>
+        </w:rPr>
+        <w:t>talking</w:t>
+      </w:r>
+      <w:r>
+        <w:rPr>
+          <w:rFonts w:ascii="Times New Roman" w:hAnsi="Times New Roman" w:cs="Times New Roman"/>
+        </w:rPr>
+        <w:t xml:space="preserve"> about this since the cloud cover changes are not consistent between the new NRG run and the old one. It is hard to say whether the cloud fraction increases or decreases near the coastal area of CV at this time.</w:t>
       </w:r>
       <w:r>
         <w:rPr>
@@ -888,67 +899,6 @@
           <w:lang w:eastAsia="zh-CN"/>
         </w:rPr>
         <w:t xml:space="preserve"> </w:t>
-      </w:r>
-      <w:r>
-        <w:rPr>
-          <w:rFonts w:ascii="Times New Roman" w:hAnsi="Times New Roman" w:cs="Times New Roman"/>
-        </w:rPr>
-        <w:t>region, and it uses the CAM5 physics package, which has a parameterization</w:t>
-      </w:r>
-      <w:r>
-        <w:rPr>
-          <w:rFonts w:ascii="Times New Roman" w:hAnsi="Times New Roman" w:cs="Times New Roman"/>
-          <w:lang w:eastAsia="zh-CN"/>
-        </w:rPr>
-        <w:t xml:space="preserve"> </w:t>
-      </w:r>
-      <w:r>
-        <w:rPr>
-          <w:rFonts w:ascii="Times New Roman" w:hAnsi="Times New Roman" w:cs="Times New Roman"/>
-        </w:rPr>
-        <w:t>that is explicitly designed for the marine boundary layer conditions like those</w:t>
-      </w:r>
-      <w:r>
-        <w:rPr>
-          <w:rFonts w:ascii="Times New Roman" w:hAnsi="Times New Roman" w:cs="Times New Roman"/>
-          <w:lang w:eastAsia="zh-CN"/>
-        </w:rPr>
-        <w:t xml:space="preserve"> </w:t>
-      </w:r>
-      <w:r>
-        <w:rPr>
-          <w:rFonts w:ascii="Times New Roman" w:hAnsi="Times New Roman" w:cs="Times New Roman"/>
-        </w:rPr>
-        <w:t>off the shore of California.”</w:t>
-      </w:r>
-      <w:r>
-        <w:rPr>
-          <w:rFonts w:ascii="Times New Roman" w:hAnsi="Times New Roman" w:cs="Times New Roman"/>
-          <w:lang w:eastAsia="zh-CN"/>
-        </w:rPr>
-        <w:t xml:space="preserve"> </w:t>
-      </w:r>
-      <w:r>
-        <w:rPr>
-          <w:rFonts w:ascii="Times New Roman" w:hAnsi="Times New Roman" w:cs="Times New Roman"/>
-          <w:color w:val="FF0000"/>
-        </w:rPr>
-        <w:t>into the discussion section. (Rephrase this, and</w:t>
-      </w:r>
-      <w:r>
-        <w:rPr>
-          <w:rFonts w:ascii="Times New Roman" w:hAnsi="Times New Roman" w:cs="Times New Roman"/>
-          <w:color w:val="FF0000"/>
-          <w:lang w:eastAsia="zh-CN"/>
-        </w:rPr>
-        <w:t xml:space="preserve"> talk with Travis further after getting the following plots.</w:t>
-      </w:r>
-      <w:r>
-        <w:rPr>
-          <w:rFonts w:ascii="Times New Roman" w:hAnsi="Times New Roman" w:cs="Times New Roman"/>
-          <w:color w:val="FF0000"/>
-        </w:rPr>
-        <w:t>)</w:t>
       </w:r>
     </w:p>
     <w:p>
@@ -1188,7 +1138,39 @@
           <w:rFonts w:ascii="Times New Roman" w:hAnsi="Times New Roman" w:cs="Times New Roman"/>
           <w:lang w:eastAsia="zh-CN"/>
         </w:rPr>
-        <w:t xml:space="preserve">Huang: </w:t>
+        <w:t xml:space="preserve">Huang: Thanks so much for pointing out this. We have corrected and </w:t>
+      </w:r>
+      <w:proofErr w:type="gramStart"/>
+      <w:r>
+        <w:rPr>
+          <w:rFonts w:ascii="Times New Roman" w:hAnsi="Times New Roman" w:cs="Times New Roman"/>
+          <w:lang w:eastAsia="zh-CN"/>
+        </w:rPr>
+        <w:t>double checked</w:t>
+      </w:r>
+      <w:proofErr w:type="gramEnd"/>
+      <w:r>
+        <w:rPr>
+          <w:rFonts w:ascii="Times New Roman" w:hAnsi="Times New Roman" w:cs="Times New Roman"/>
+          <w:lang w:eastAsia="zh-CN"/>
+        </w:rPr>
+        <w:t xml:space="preserve"> the spatial correlation values. It seems that the relative function (</w:t>
+      </w:r>
+      <w:proofErr w:type="spellStart"/>
+      <w:r>
+        <w:rPr>
+          <w:rFonts w:ascii="Times New Roman" w:hAnsi="Times New Roman" w:cs="Times New Roman"/>
+          <w:color w:val="000000"/>
+        </w:rPr>
+        <w:t>pattern_cor</w:t>
+      </w:r>
+      <w:proofErr w:type="spellEnd"/>
+      <w:r>
+        <w:rPr>
+          <w:rFonts w:ascii="Times New Roman" w:hAnsi="Times New Roman" w:cs="Times New Roman"/>
+          <w:lang w:eastAsia="zh-CN"/>
+        </w:rPr>
+        <w:t>) we used in NCL is not accurate. The updated values are around 0.8 between simulations and observations.</w:t>
       </w:r>
     </w:p>
     <w:p>
@@ -1206,874 +1188,12 @@
     </w:p>
     <w:p>
       <w:pPr>
-        <w:widowControl w:val="0"/>
-        <w:autoSpaceDE w:val="0"/>
-        <w:autoSpaceDN w:val="0"/>
-        <w:adjustRightInd w:val="0"/>
-        <w:jc w:val="both"/>
-        <w:rPr>
-          <w:rFonts w:ascii="Times New Roman" w:hAnsi="Times New Roman" w:cs="Times New Roman"/>
-          <w:color w:val="FF0000"/>
-          <w:lang w:eastAsia="zh-CN"/>
-        </w:rPr>
-      </w:pPr>
-      <w:bookmarkStart w:id="0" w:name="_GoBack"/>
-      <w:bookmarkEnd w:id="0"/>
-      <w:r>
-        <w:rPr>
-          <w:rFonts w:ascii="Times New Roman" w:hAnsi="Times New Roman" w:cs="Times New Roman"/>
-          <w:lang w:eastAsia="zh-CN"/>
-        </w:rPr>
-        <w:t xml:space="preserve">After double-checking the </w:t>
-      </w:r>
-      <w:r>
-        <w:rPr>
-          <w:rFonts w:ascii="Times New Roman" w:hAnsi="Times New Roman" w:cs="Times New Roman"/>
-        </w:rPr>
-        <w:t>correlation coefficients</w:t>
-      </w:r>
-      <w:r>
-        <w:rPr>
-          <w:rFonts w:ascii="Times New Roman" w:hAnsi="Times New Roman" w:cs="Times New Roman"/>
-          <w:lang w:eastAsia="zh-CN"/>
-        </w:rPr>
-        <w:t xml:space="preserve">, </w:t>
-      </w:r>
-      <w:r>
-        <w:rPr>
-          <w:rFonts w:ascii="Times New Roman" w:hAnsi="Times New Roman" w:cs="Times New Roman"/>
-          <w:color w:val="FF0000"/>
-          <w:lang w:eastAsia="zh-CN"/>
-        </w:rPr>
-        <w:t xml:space="preserve">the value is the same (i.e. 0.999). How about remove this from the text? </w:t>
-      </w:r>
-      <w:proofErr w:type="gramStart"/>
-      <w:r>
-        <w:rPr>
-          <w:rFonts w:ascii="Times New Roman" w:hAnsi="Times New Roman" w:cs="Times New Roman"/>
-          <w:color w:val="FF0000"/>
-          <w:lang w:eastAsia="zh-CN"/>
-        </w:rPr>
-        <w:t>or</w:t>
-      </w:r>
-      <w:proofErr w:type="gramEnd"/>
-      <w:r>
-        <w:rPr>
-          <w:rFonts w:ascii="Times New Roman" w:hAnsi="Times New Roman" w:cs="Times New Roman"/>
-          <w:color w:val="FF0000"/>
-          <w:lang w:eastAsia="zh-CN"/>
-        </w:rPr>
-        <w:t xml:space="preserve"> calculate as Travis suggested (but it will not be consistent with RMSD and MSD)</w:t>
-      </w:r>
-    </w:p>
-    <w:p>
-      <w:pPr>
-        <w:widowControl w:val="0"/>
-        <w:autoSpaceDE w:val="0"/>
-        <w:autoSpaceDN w:val="0"/>
-        <w:adjustRightInd w:val="0"/>
-        <w:jc w:val="both"/>
-        <w:rPr>
-          <w:rFonts w:ascii="Times New Roman" w:hAnsi="Times New Roman" w:cs="Times New Roman"/>
-          <w:color w:val="FF0000"/>
-        </w:rPr>
-      </w:pPr>
-      <w:r>
-        <w:rPr>
-          <w:rFonts w:ascii="Times New Roman" w:hAnsi="Times New Roman" w:cs="Times New Roman"/>
-          <w:color w:val="FF0000"/>
-          <w:lang w:eastAsia="zh-CN"/>
-        </w:rPr>
-        <w:t xml:space="preserve">% Add </w:t>
-      </w:r>
-      <w:r>
-        <w:rPr>
-          <w:rFonts w:ascii="Times New Roman" w:hAnsi="Times New Roman" w:cs="Times New Roman"/>
-          <w:color w:val="FF0000"/>
-        </w:rPr>
-        <w:t>the way in which</w:t>
-      </w:r>
-      <w:r>
-        <w:rPr>
-          <w:rFonts w:ascii="Times New Roman" w:hAnsi="Times New Roman" w:cs="Times New Roman"/>
-          <w:color w:val="FF0000"/>
-          <w:lang w:eastAsia="zh-CN"/>
-        </w:rPr>
-        <w:t xml:space="preserve"> </w:t>
-      </w:r>
-      <w:r>
-        <w:rPr>
-          <w:rFonts w:ascii="Times New Roman" w:hAnsi="Times New Roman" w:cs="Times New Roman"/>
-          <w:color w:val="FF0000"/>
-        </w:rPr>
-        <w:t>the correlation coefficient is calculated</w:t>
-      </w:r>
-    </w:p>
-    <w:p>
-      <w:pPr>
-        <w:widowControl w:val="0"/>
-        <w:autoSpaceDE w:val="0"/>
-        <w:autoSpaceDN w:val="0"/>
-        <w:adjustRightInd w:val="0"/>
-        <w:jc w:val="both"/>
-        <w:rPr>
-          <w:rFonts w:ascii="Times New Roman" w:hAnsi="Times New Roman" w:cs="Times New Roman"/>
-          <w:color w:val="FF0000"/>
-        </w:rPr>
-      </w:pPr>
-    </w:p>
-    <w:p>
-      <w:pPr>
-        <w:widowControl w:val="0"/>
-        <w:autoSpaceDE w:val="0"/>
-        <w:autoSpaceDN w:val="0"/>
-        <w:adjustRightInd w:val="0"/>
-        <w:jc w:val="both"/>
-        <w:rPr>
-          <w:rFonts w:ascii="Times New Roman" w:hAnsi="Times New Roman" w:cs="Times New Roman"/>
-          <w:color w:val="FF0000"/>
-        </w:rPr>
-      </w:pPr>
-      <w:proofErr w:type="gramStart"/>
-      <w:r>
-        <w:rPr>
-          <w:rFonts w:ascii="Times New Roman" w:hAnsi="Times New Roman" w:cs="Times New Roman"/>
-          <w:color w:val="FF0000"/>
-        </w:rPr>
-        <w:t>use</w:t>
-      </w:r>
-      <w:proofErr w:type="gramEnd"/>
-      <w:r>
-        <w:rPr>
-          <w:rFonts w:ascii="Times New Roman" w:hAnsi="Times New Roman" w:cs="Times New Roman"/>
-          <w:color w:val="FF0000"/>
-        </w:rPr>
-        <w:t xml:space="preserve"> </w:t>
-      </w:r>
-      <w:proofErr w:type="spellStart"/>
-      <w:r>
-        <w:rPr>
-          <w:rFonts w:ascii="Times New Roman" w:hAnsi="Times New Roman" w:cs="Times New Roman"/>
-          <w:color w:val="FF0000"/>
-        </w:rPr>
-        <w:t>cor</w:t>
-      </w:r>
-      <w:proofErr w:type="spellEnd"/>
-      <w:r>
-        <w:rPr>
-          <w:rFonts w:ascii="Times New Roman" w:hAnsi="Times New Roman" w:cs="Times New Roman"/>
-          <w:color w:val="FF0000"/>
-        </w:rPr>
-        <w:t>(</w:t>
-      </w:r>
-      <w:proofErr w:type="spellStart"/>
-      <w:r>
-        <w:rPr>
-          <w:rFonts w:ascii="Times New Roman" w:hAnsi="Times New Roman" w:cs="Times New Roman"/>
-          <w:color w:val="FF0000"/>
-        </w:rPr>
-        <w:t>x,y</w:t>
-      </w:r>
-      <w:proofErr w:type="spellEnd"/>
-      <w:r>
-        <w:rPr>
-          <w:rFonts w:ascii="Times New Roman" w:hAnsi="Times New Roman" w:cs="Times New Roman"/>
-          <w:color w:val="FF0000"/>
-        </w:rPr>
-        <w:t>) in R, I think we can just remove the correlation result from the paper</w:t>
-      </w:r>
-    </w:p>
-    <w:p>
-      <w:pPr>
-        <w:widowControl w:val="0"/>
-        <w:autoSpaceDE w:val="0"/>
-        <w:autoSpaceDN w:val="0"/>
-        <w:adjustRightInd w:val="0"/>
-        <w:jc w:val="both"/>
-        <w:rPr>
-          <w:rFonts w:ascii="Times New Roman" w:hAnsi="Times New Roman" w:cs="Times New Roman"/>
-          <w:color w:val="FF0000"/>
-          <w:lang w:eastAsia="zh-CN"/>
-        </w:rPr>
-      </w:pPr>
-      <w:r>
-        <w:rPr>
-          <w:rFonts w:ascii="Times New Roman" w:hAnsi="Times New Roman" w:cs="Times New Roman"/>
-          <w:color w:val="FF0000"/>
-          <w:lang w:eastAsia="zh-CN"/>
-        </w:rPr>
-        <w:t xml:space="preserve">          </w:t>
-      </w:r>
-      <w:proofErr w:type="spellStart"/>
-      <w:r>
-        <w:rPr>
-          <w:rFonts w:ascii="Times New Roman" w:hAnsi="Times New Roman" w:cs="Times New Roman"/>
-          <w:color w:val="FF0000"/>
-          <w:lang w:eastAsia="zh-CN"/>
-        </w:rPr>
-        <w:t>Tavg</w:t>
-      </w:r>
-      <w:proofErr w:type="spellEnd"/>
-      <w:r>
-        <w:rPr>
-          <w:rFonts w:ascii="Times New Roman" w:hAnsi="Times New Roman" w:cs="Times New Roman"/>
-          <w:color w:val="FF0000"/>
-          <w:lang w:eastAsia="zh-CN"/>
-        </w:rPr>
-        <w:t xml:space="preserve">        </w:t>
-      </w:r>
-      <w:proofErr w:type="spellStart"/>
-      <w:r>
-        <w:rPr>
-          <w:rFonts w:ascii="Times New Roman" w:hAnsi="Times New Roman" w:cs="Times New Roman"/>
-          <w:color w:val="FF0000"/>
-          <w:lang w:eastAsia="zh-CN"/>
-        </w:rPr>
-        <w:t>Tmin</w:t>
-      </w:r>
-      <w:proofErr w:type="spellEnd"/>
-      <w:r>
-        <w:rPr>
-          <w:rFonts w:ascii="Times New Roman" w:hAnsi="Times New Roman" w:cs="Times New Roman"/>
-          <w:color w:val="FF0000"/>
-          <w:lang w:eastAsia="zh-CN"/>
-        </w:rPr>
-        <w:t xml:space="preserve">      </w:t>
-      </w:r>
-      <w:proofErr w:type="spellStart"/>
-      <w:r>
-        <w:rPr>
-          <w:rFonts w:ascii="Times New Roman" w:hAnsi="Times New Roman" w:cs="Times New Roman"/>
-          <w:color w:val="FF0000"/>
-          <w:lang w:eastAsia="zh-CN"/>
-        </w:rPr>
-        <w:t>Tmax</w:t>
-      </w:r>
-      <w:proofErr w:type="spellEnd"/>
-      <w:r>
-        <w:rPr>
-          <w:rFonts w:ascii="Times New Roman" w:hAnsi="Times New Roman" w:cs="Times New Roman"/>
-          <w:color w:val="FF0000"/>
-          <w:lang w:eastAsia="zh-CN"/>
-        </w:rPr>
-        <w:t xml:space="preserve"> </w:t>
-      </w:r>
-      <w:r>
-        <w:rPr>
-          <w:rFonts w:ascii="Times New Roman" w:hAnsi="Times New Roman" w:cs="Times New Roman"/>
-          <w:color w:val="FF0000"/>
-          <w:lang w:eastAsia="zh-CN"/>
-        </w:rPr>
-        <w:tab/>
-      </w:r>
-      <w:r>
-        <w:rPr>
-          <w:rFonts w:ascii="Times New Roman" w:hAnsi="Times New Roman" w:cs="Times New Roman"/>
-          <w:color w:val="FF0000"/>
-          <w:lang w:eastAsia="zh-CN"/>
-        </w:rPr>
-        <w:tab/>
-      </w:r>
-      <w:r>
-        <w:rPr>
-          <w:rFonts w:ascii="Times New Roman" w:hAnsi="Times New Roman" w:cs="Times New Roman"/>
-          <w:color w:val="FF0000"/>
-          <w:lang w:eastAsia="zh-CN"/>
-        </w:rPr>
-        <w:tab/>
-      </w:r>
-    </w:p>
-    <w:p>
-      <w:pPr>
-        <w:widowControl w:val="0"/>
-        <w:autoSpaceDE w:val="0"/>
-        <w:autoSpaceDN w:val="0"/>
-        <w:adjustRightInd w:val="0"/>
-        <w:jc w:val="both"/>
-        <w:rPr>
-          <w:rFonts w:ascii="Times New Roman" w:hAnsi="Times New Roman" w:cs="Times New Roman"/>
-          <w:color w:val="FF0000"/>
-          <w:lang w:eastAsia="zh-CN"/>
-        </w:rPr>
-      </w:pPr>
-      <w:r>
-        <w:rPr>
-          <w:rFonts w:ascii="Times New Roman" w:hAnsi="Times New Roman" w:cs="Times New Roman"/>
-          <w:color w:val="FF0000"/>
-          <w:lang w:eastAsia="zh-CN"/>
-        </w:rPr>
-        <w:t xml:space="preserve">NRG IRG: </w:t>
-      </w:r>
-      <w:proofErr w:type="gramStart"/>
-      <w:r>
-        <w:rPr>
-          <w:rFonts w:ascii="Times New Roman" w:hAnsi="Times New Roman" w:cs="Times New Roman"/>
-          <w:color w:val="FF0000"/>
-          <w:lang w:eastAsia="zh-CN"/>
-        </w:rPr>
-        <w:t>0.9786592  0.9767998</w:t>
-      </w:r>
-      <w:proofErr w:type="gramEnd"/>
-      <w:r>
-        <w:rPr>
-          <w:rFonts w:ascii="Times New Roman" w:hAnsi="Times New Roman" w:cs="Times New Roman"/>
-          <w:color w:val="FF0000"/>
-          <w:lang w:eastAsia="zh-CN"/>
-        </w:rPr>
-        <w:t xml:space="preserve">  0.9746424</w:t>
-      </w:r>
-      <w:r>
-        <w:rPr>
-          <w:rFonts w:ascii="Times New Roman" w:hAnsi="Times New Roman" w:cs="Times New Roman"/>
-          <w:color w:val="FF0000"/>
-          <w:lang w:eastAsia="zh-CN"/>
-        </w:rPr>
-        <w:t xml:space="preserve">             </w:t>
-      </w:r>
-    </w:p>
-    <w:p>
-      <w:pPr>
-        <w:widowControl w:val="0"/>
-        <w:autoSpaceDE w:val="0"/>
-        <w:autoSpaceDN w:val="0"/>
-        <w:adjustRightInd w:val="0"/>
-        <w:jc w:val="both"/>
-        <w:rPr>
-          <w:rFonts w:ascii="Times New Roman" w:hAnsi="Times New Roman" w:cs="Times New Roman"/>
-          <w:color w:val="FF0000"/>
-          <w:lang w:eastAsia="zh-CN"/>
-        </w:rPr>
-      </w:pPr>
-      <w:r>
-        <w:rPr>
-          <w:rFonts w:ascii="Times New Roman" w:hAnsi="Times New Roman" w:cs="Times New Roman"/>
-          <w:color w:val="FF0000"/>
-          <w:lang w:eastAsia="zh-CN"/>
-        </w:rPr>
-        <w:t>NRG UW</w:t>
-      </w:r>
-      <w:proofErr w:type="gramStart"/>
-      <w:r>
-        <w:rPr>
-          <w:rFonts w:ascii="Times New Roman" w:hAnsi="Times New Roman" w:cs="Times New Roman"/>
-          <w:color w:val="FF0000"/>
-          <w:lang w:eastAsia="zh-CN"/>
-        </w:rPr>
-        <w:t>:             0.7789749</w:t>
-      </w:r>
-      <w:proofErr w:type="gramEnd"/>
-      <w:r>
-        <w:rPr>
-          <w:rFonts w:ascii="Times New Roman" w:hAnsi="Times New Roman" w:cs="Times New Roman"/>
-          <w:color w:val="FF0000"/>
-          <w:lang w:eastAsia="zh-CN"/>
-        </w:rPr>
-        <w:t xml:space="preserve">  0.856922</w:t>
-      </w:r>
-      <w:r>
-        <w:rPr>
-          <w:rFonts w:ascii="Times New Roman" w:hAnsi="Times New Roman" w:cs="Times New Roman"/>
-          <w:color w:val="FF0000"/>
-          <w:lang w:eastAsia="zh-CN"/>
-        </w:rPr>
-        <w:tab/>
-      </w:r>
-      <w:r>
-        <w:rPr>
-          <w:rFonts w:ascii="Times New Roman" w:hAnsi="Times New Roman" w:cs="Times New Roman"/>
-          <w:color w:val="FF0000"/>
-          <w:lang w:eastAsia="zh-CN"/>
-        </w:rPr>
-        <w:tab/>
-      </w:r>
-    </w:p>
-    <w:p>
-      <w:pPr>
-        <w:widowControl w:val="0"/>
-        <w:autoSpaceDE w:val="0"/>
-        <w:autoSpaceDN w:val="0"/>
-        <w:adjustRightInd w:val="0"/>
-        <w:jc w:val="both"/>
-        <w:rPr>
-          <w:rFonts w:ascii="Times New Roman" w:hAnsi="Times New Roman" w:cs="Times New Roman"/>
-          <w:color w:val="FF0000"/>
-          <w:lang w:eastAsia="zh-CN"/>
-        </w:rPr>
-      </w:pPr>
-      <w:r>
-        <w:rPr>
-          <w:rFonts w:ascii="Times New Roman" w:hAnsi="Times New Roman" w:cs="Times New Roman"/>
-          <w:color w:val="FF0000"/>
-          <w:lang w:eastAsia="zh-CN"/>
-        </w:rPr>
-        <w:t>NRG PRISM: 0.8313846 0.7541416 0.8534343</w:t>
-      </w:r>
-      <w:r>
-        <w:rPr>
-          <w:rFonts w:ascii="Times New Roman" w:hAnsi="Times New Roman" w:cs="Times New Roman"/>
-          <w:color w:val="FF0000"/>
-          <w:lang w:eastAsia="zh-CN"/>
-        </w:rPr>
-        <w:tab/>
-      </w:r>
-    </w:p>
-    <w:p>
-      <w:pPr>
-        <w:widowControl w:val="0"/>
-        <w:autoSpaceDE w:val="0"/>
-        <w:autoSpaceDN w:val="0"/>
-        <w:adjustRightInd w:val="0"/>
-        <w:jc w:val="both"/>
-        <w:rPr>
-          <w:rFonts w:ascii="Times New Roman" w:hAnsi="Times New Roman" w:cs="Times New Roman"/>
-          <w:color w:val="FF0000"/>
-          <w:lang w:eastAsia="zh-CN"/>
-        </w:rPr>
-      </w:pPr>
-      <w:r>
-        <w:rPr>
-          <w:rFonts w:ascii="Times New Roman" w:hAnsi="Times New Roman" w:cs="Times New Roman"/>
-          <w:color w:val="FF0000"/>
-          <w:lang w:eastAsia="zh-CN"/>
-        </w:rPr>
-        <w:t xml:space="preserve">IRG </w:t>
-      </w:r>
-      <w:proofErr w:type="gramStart"/>
-      <w:r>
-        <w:rPr>
-          <w:rFonts w:ascii="Times New Roman" w:hAnsi="Times New Roman" w:cs="Times New Roman"/>
-          <w:color w:val="FF0000"/>
-          <w:lang w:eastAsia="zh-CN"/>
-        </w:rPr>
-        <w:t>IRG2 :</w:t>
-      </w:r>
-      <w:proofErr w:type="gramEnd"/>
-      <w:r>
-        <w:rPr>
-          <w:rFonts w:ascii="Times New Roman" w:hAnsi="Times New Roman" w:cs="Times New Roman"/>
-          <w:color w:val="FF0000"/>
-          <w:lang w:eastAsia="zh-CN"/>
-        </w:rPr>
-        <w:t xml:space="preserve"> 0.999   </w:t>
-      </w:r>
-      <w:proofErr w:type="spellStart"/>
-      <w:r>
-        <w:rPr>
-          <w:rFonts w:ascii="Times New Roman" w:hAnsi="Times New Roman" w:cs="Times New Roman"/>
-          <w:color w:val="FF0000"/>
-          <w:lang w:eastAsia="zh-CN"/>
-        </w:rPr>
-        <w:t>0.999</w:t>
-      </w:r>
-      <w:proofErr w:type="spellEnd"/>
-      <w:r>
-        <w:rPr>
-          <w:rFonts w:ascii="Times New Roman" w:hAnsi="Times New Roman" w:cs="Times New Roman"/>
-          <w:color w:val="FF0000"/>
-          <w:lang w:eastAsia="zh-CN"/>
-        </w:rPr>
-        <w:t xml:space="preserve">   </w:t>
-      </w:r>
-      <w:proofErr w:type="spellStart"/>
-      <w:r>
-        <w:rPr>
-          <w:rFonts w:ascii="Times New Roman" w:hAnsi="Times New Roman" w:cs="Times New Roman"/>
-          <w:color w:val="FF0000"/>
-          <w:lang w:eastAsia="zh-CN"/>
-        </w:rPr>
-        <w:t>0.999</w:t>
-      </w:r>
-      <w:proofErr w:type="spellEnd"/>
-      <w:r>
-        <w:rPr>
-          <w:rFonts w:ascii="Times New Roman" w:hAnsi="Times New Roman" w:cs="Times New Roman"/>
-          <w:color w:val="FF0000"/>
-          <w:lang w:eastAsia="zh-CN"/>
-        </w:rPr>
-        <w:tab/>
-      </w:r>
-      <w:r>
-        <w:rPr>
-          <w:rFonts w:ascii="Times New Roman" w:hAnsi="Times New Roman" w:cs="Times New Roman"/>
-          <w:color w:val="FF0000"/>
-          <w:lang w:eastAsia="zh-CN"/>
-        </w:rPr>
-        <w:tab/>
-      </w:r>
-      <w:r>
-        <w:rPr>
-          <w:rFonts w:ascii="Times New Roman" w:hAnsi="Times New Roman" w:cs="Times New Roman"/>
-          <w:color w:val="FF0000"/>
-          <w:lang w:eastAsia="zh-CN"/>
-        </w:rPr>
-        <w:tab/>
-      </w:r>
-    </w:p>
-    <w:p>
-      <w:pPr>
-        <w:widowControl w:val="0"/>
-        <w:autoSpaceDE w:val="0"/>
-        <w:autoSpaceDN w:val="0"/>
-        <w:adjustRightInd w:val="0"/>
-        <w:jc w:val="both"/>
-        <w:rPr>
-          <w:rFonts w:ascii="Times New Roman" w:hAnsi="Times New Roman" w:cs="Times New Roman"/>
-          <w:color w:val="FF0000"/>
-          <w:lang w:eastAsia="zh-CN"/>
-        </w:rPr>
-      </w:pPr>
-      <w:r>
-        <w:rPr>
-          <w:rFonts w:ascii="Times New Roman" w:hAnsi="Times New Roman" w:cs="Times New Roman"/>
-          <w:color w:val="FF0000"/>
-          <w:lang w:eastAsia="zh-CN"/>
-        </w:rPr>
-        <w:t>IRG UW</w:t>
-      </w:r>
-      <w:proofErr w:type="gramStart"/>
-      <w:r>
-        <w:rPr>
-          <w:rFonts w:ascii="Times New Roman" w:hAnsi="Times New Roman" w:cs="Times New Roman"/>
-          <w:color w:val="FF0000"/>
-          <w:lang w:eastAsia="zh-CN"/>
-        </w:rPr>
-        <w:t>:             0.7968641</w:t>
-      </w:r>
-      <w:proofErr w:type="gramEnd"/>
-      <w:r>
-        <w:rPr>
-          <w:rFonts w:ascii="Times New Roman" w:hAnsi="Times New Roman" w:cs="Times New Roman"/>
-          <w:color w:val="FF0000"/>
-          <w:lang w:eastAsia="zh-CN"/>
-        </w:rPr>
-        <w:t xml:space="preserve"> 0.8163673</w:t>
-      </w:r>
-    </w:p>
-    <w:p>
-      <w:pPr>
-        <w:widowControl w:val="0"/>
-        <w:autoSpaceDE w:val="0"/>
-        <w:autoSpaceDN w:val="0"/>
-        <w:adjustRightInd w:val="0"/>
-        <w:jc w:val="both"/>
-        <w:rPr>
-          <w:rFonts w:ascii="Times New Roman" w:hAnsi="Times New Roman" w:cs="Times New Roman"/>
-          <w:color w:val="FF0000"/>
-          <w:lang w:eastAsia="zh-CN"/>
-        </w:rPr>
-      </w:pPr>
-      <w:r>
-        <w:rPr>
-          <w:rFonts w:ascii="Times New Roman" w:hAnsi="Times New Roman" w:cs="Times New Roman"/>
-          <w:color w:val="FF0000"/>
-          <w:lang w:eastAsia="zh-CN"/>
-        </w:rPr>
-        <w:t>IRG PRISM: 0.8617738 0.7742517 0.840689</w:t>
-      </w:r>
-    </w:p>
-    <w:p>
-      <w:pPr>
-        <w:widowControl w:val="0"/>
-        <w:autoSpaceDE w:val="0"/>
-        <w:autoSpaceDN w:val="0"/>
-        <w:adjustRightInd w:val="0"/>
-        <w:jc w:val="both"/>
-        <w:rPr>
-          <w:rFonts w:ascii="Menlo Regular" w:hAnsi="Menlo Regular" w:cs="Menlo Regular"/>
-          <w:color w:val="000000"/>
-          <w:sz w:val="22"/>
-          <w:szCs w:val="22"/>
-        </w:rPr>
-      </w:pPr>
-      <w:r>
-        <w:rPr>
-          <w:rFonts w:ascii="Times New Roman" w:hAnsi="Times New Roman" w:cs="Times New Roman"/>
-          <w:color w:val="FF0000"/>
-          <w:lang w:eastAsia="zh-CN"/>
-        </w:rPr>
-        <w:t xml:space="preserve">IRG2 UW:    </w:t>
-      </w:r>
-      <w:r>
-        <w:rPr>
-          <w:rFonts w:ascii="Times New Roman" w:hAnsi="Times New Roman" w:cs="Times New Roman"/>
-          <w:color w:val="FF0000"/>
-          <w:lang w:eastAsia="zh-CN"/>
-        </w:rPr>
-        <w:tab/>
-      </w:r>
-      <w:r>
-        <w:rPr>
-          <w:rFonts w:ascii="Times New Roman" w:hAnsi="Times New Roman" w:cs="Times New Roman"/>
-          <w:color w:val="FF0000"/>
-          <w:lang w:eastAsia="zh-CN"/>
-        </w:rPr>
-        <w:tab/>
-      </w:r>
-      <w:r>
-        <w:rPr>
-          <w:rFonts w:ascii="Times New Roman" w:hAnsi="Times New Roman" w:cs="Times New Roman"/>
-          <w:color w:val="FF0000"/>
-          <w:lang w:eastAsia="zh-CN"/>
-        </w:rPr>
-        <w:tab/>
-      </w:r>
-      <w:r>
-        <w:rPr>
-          <w:rFonts w:ascii="Menlo Regular" w:hAnsi="Menlo Regular" w:cs="Menlo Regular"/>
-          <w:color w:val="000000"/>
-          <w:sz w:val="22"/>
-          <w:szCs w:val="22"/>
-        </w:rPr>
-        <w:t>0.821</w:t>
-      </w:r>
-    </w:p>
-    <w:p>
-      <w:pPr>
-        <w:widowControl w:val="0"/>
-        <w:autoSpaceDE w:val="0"/>
-        <w:autoSpaceDN w:val="0"/>
-        <w:adjustRightInd w:val="0"/>
-        <w:jc w:val="both"/>
-        <w:rPr>
-          <w:rFonts w:ascii="Menlo Regular" w:hAnsi="Menlo Regular" w:cs="Menlo Regular"/>
-          <w:color w:val="000000"/>
-          <w:sz w:val="22"/>
-          <w:szCs w:val="22"/>
-        </w:rPr>
-      </w:pPr>
-      <w:r>
-        <w:rPr>
-          <w:rFonts w:ascii="Menlo Regular" w:hAnsi="Menlo Regular" w:cs="Menlo Regular"/>
-          <w:color w:val="000000"/>
-          <w:sz w:val="22"/>
-          <w:szCs w:val="22"/>
-        </w:rPr>
-        <w:t>IRG2 PRISM:</w:t>
-      </w:r>
-      <w:r>
-        <w:rPr>
-          <w:rFonts w:ascii="Menlo Regular" w:hAnsi="Menlo Regular" w:cs="Menlo Regular"/>
-          <w:color w:val="000000"/>
-          <w:sz w:val="22"/>
-          <w:szCs w:val="22"/>
-        </w:rPr>
-        <w:tab/>
-      </w:r>
-      <w:r>
-        <w:rPr>
-          <w:rFonts w:ascii="Menlo Regular" w:hAnsi="Menlo Regular" w:cs="Menlo Regular"/>
-          <w:color w:val="000000"/>
-          <w:sz w:val="22"/>
-          <w:szCs w:val="22"/>
-        </w:rPr>
-        <w:tab/>
-        <w:t>0.843</w:t>
-      </w:r>
-    </w:p>
-    <w:p>
-      <w:pPr>
-        <w:widowControl w:val="0"/>
-        <w:autoSpaceDE w:val="0"/>
-        <w:autoSpaceDN w:val="0"/>
-        <w:adjustRightInd w:val="0"/>
-        <w:jc w:val="both"/>
-        <w:rPr>
-          <w:rFonts w:ascii="Menlo Regular" w:hAnsi="Menlo Regular" w:cs="Menlo Regular"/>
-          <w:color w:val="000000"/>
-          <w:sz w:val="22"/>
-          <w:szCs w:val="22"/>
-        </w:rPr>
-      </w:pPr>
-      <w:proofErr w:type="gramStart"/>
-      <w:r>
-        <w:rPr>
-          <w:rFonts w:ascii="Menlo Regular" w:hAnsi="Menlo Regular" w:cs="Menlo Regular"/>
-          <w:color w:val="000000"/>
-          <w:sz w:val="22"/>
-          <w:szCs w:val="22"/>
-        </w:rPr>
-        <w:t>NRG  IRG2</w:t>
-      </w:r>
-      <w:proofErr w:type="gramEnd"/>
-      <w:r>
-        <w:rPr>
-          <w:rFonts w:ascii="Menlo Regular" w:hAnsi="Menlo Regular" w:cs="Menlo Regular"/>
-          <w:color w:val="000000"/>
-          <w:sz w:val="22"/>
-          <w:szCs w:val="22"/>
-        </w:rPr>
-        <w:t>:            0.976</w:t>
-      </w:r>
-    </w:p>
-    <w:p>
-      <w:pPr>
-        <w:widowControl w:val="0"/>
-        <w:autoSpaceDE w:val="0"/>
-        <w:autoSpaceDN w:val="0"/>
-        <w:adjustRightInd w:val="0"/>
-        <w:jc w:val="both"/>
-        <w:rPr>
-          <w:rFonts w:ascii="Menlo Regular" w:hAnsi="Menlo Regular" w:cs="Menlo Regular"/>
-          <w:color w:val="000000"/>
-          <w:sz w:val="22"/>
-          <w:szCs w:val="22"/>
-        </w:rPr>
-      </w:pPr>
-    </w:p>
-    <w:p>
-      <w:pPr>
-        <w:widowControl w:val="0"/>
-        <w:autoSpaceDE w:val="0"/>
-        <w:autoSpaceDN w:val="0"/>
-        <w:adjustRightInd w:val="0"/>
-        <w:jc w:val="both"/>
-        <w:rPr>
-          <w:rFonts w:ascii="Times New Roman" w:hAnsi="Times New Roman" w:cs="Times New Roman"/>
-          <w:color w:val="FF0000"/>
-          <w:lang w:eastAsia="zh-CN"/>
-        </w:rPr>
-      </w:pPr>
-      <w:r>
-        <w:rPr>
-          <w:rFonts w:ascii="Menlo Regular" w:hAnsi="Menlo Regular" w:cs="Menlo Regular"/>
-          <w:color w:val="000000"/>
-          <w:sz w:val="22"/>
-          <w:szCs w:val="22"/>
-        </w:rPr>
-        <w:t xml:space="preserve">If using one dimension function </w:t>
-      </w:r>
-      <w:proofErr w:type="spellStart"/>
-      <w:r>
-        <w:rPr>
-          <w:rFonts w:ascii="Menlo Regular" w:hAnsi="Menlo Regular" w:cs="Menlo Regular"/>
-          <w:color w:val="000000"/>
-          <w:sz w:val="22"/>
-          <w:szCs w:val="22"/>
-        </w:rPr>
-        <w:t>escorc</w:t>
-      </w:r>
-      <w:proofErr w:type="spellEnd"/>
-      <w:r>
-        <w:rPr>
-          <w:rFonts w:ascii="Menlo Regular" w:hAnsi="Menlo Regular" w:cs="Menlo Regular"/>
-          <w:color w:val="000000"/>
-          <w:sz w:val="22"/>
-          <w:szCs w:val="22"/>
-        </w:rPr>
-        <w:t xml:space="preserve"> after change 2d to 1d, the results are the same as R. It seems that the </w:t>
-      </w:r>
-      <w:proofErr w:type="spellStart"/>
-      <w:r>
-        <w:rPr>
-          <w:rFonts w:ascii="Menlo Regular" w:hAnsi="Menlo Regular" w:cs="Menlo Regular"/>
-          <w:color w:val="000000"/>
-          <w:sz w:val="22"/>
-          <w:szCs w:val="22"/>
-        </w:rPr>
-        <w:t>pattern_cor</w:t>
-      </w:r>
-      <w:proofErr w:type="spellEnd"/>
-      <w:r>
-        <w:rPr>
-          <w:rFonts w:ascii="Menlo Regular" w:hAnsi="Menlo Regular" w:cs="Menlo Regular"/>
-          <w:color w:val="000000"/>
-          <w:sz w:val="22"/>
-          <w:szCs w:val="22"/>
-        </w:rPr>
-        <w:t xml:space="preserve"> fail to deal with 2d </w:t>
-      </w:r>
-      <w:proofErr w:type="spellStart"/>
-      <w:r>
-        <w:rPr>
-          <w:rFonts w:ascii="Menlo Regular" w:hAnsi="Menlo Regular" w:cs="Menlo Regular"/>
-          <w:color w:val="000000"/>
-          <w:sz w:val="22"/>
-          <w:szCs w:val="22"/>
-        </w:rPr>
-        <w:t>lat</w:t>
-      </w:r>
-      <w:proofErr w:type="spellEnd"/>
-      <w:r>
-        <w:rPr>
-          <w:rFonts w:ascii="Menlo Regular" w:hAnsi="Menlo Regular" w:cs="Menlo Regular"/>
-          <w:color w:val="000000"/>
-          <w:sz w:val="22"/>
-          <w:szCs w:val="22"/>
-        </w:rPr>
-        <w:t xml:space="preserve">, </w:t>
-      </w:r>
-      <w:proofErr w:type="spellStart"/>
-      <w:r>
-        <w:rPr>
-          <w:rFonts w:ascii="Menlo Regular" w:hAnsi="Menlo Regular" w:cs="Menlo Regular"/>
-          <w:color w:val="000000"/>
-          <w:sz w:val="22"/>
-          <w:szCs w:val="22"/>
-        </w:rPr>
-        <w:t>lon</w:t>
-      </w:r>
-      <w:proofErr w:type="spellEnd"/>
-      <w:r>
-        <w:rPr>
-          <w:rFonts w:ascii="Menlo Regular" w:hAnsi="Menlo Regular" w:cs="Menlo Regular"/>
-          <w:color w:val="000000"/>
-          <w:sz w:val="22"/>
-          <w:szCs w:val="22"/>
-        </w:rPr>
-        <w:t xml:space="preserve"> with missing values. </w:t>
-      </w:r>
-    </w:p>
-    <w:p>
-      <w:pPr>
-        <w:widowControl w:val="0"/>
-        <w:autoSpaceDE w:val="0"/>
-        <w:autoSpaceDN w:val="0"/>
-        <w:adjustRightInd w:val="0"/>
-        <w:jc w:val="both"/>
-        <w:rPr>
-          <w:rFonts w:ascii="Times New Roman" w:hAnsi="Times New Roman" w:cs="Times New Roman"/>
-          <w:color w:val="FF0000"/>
-          <w:lang w:eastAsia="zh-CN"/>
-        </w:rPr>
-      </w:pPr>
-    </w:p>
-    <w:p>
-      <w:pPr>
-        <w:widowControl w:val="0"/>
-        <w:autoSpaceDE w:val="0"/>
-        <w:autoSpaceDN w:val="0"/>
-        <w:adjustRightInd w:val="0"/>
-        <w:jc w:val="both"/>
-        <w:rPr>
-          <w:rFonts w:ascii="Times New Roman" w:hAnsi="Times New Roman" w:cs="Times New Roman"/>
-          <w:color w:val="FF0000"/>
-          <w:lang w:eastAsia="zh-CN"/>
-        </w:rPr>
-      </w:pPr>
-      <w:r>
-        <w:rPr>
-          <w:rFonts w:ascii="Times New Roman" w:hAnsi="Times New Roman" w:cs="Times New Roman"/>
-          <w:color w:val="FF0000"/>
-          <w:lang w:eastAsia="zh-CN"/>
-        </w:rPr>
-        <w:t>Paul: add it and say overall performance</w:t>
-      </w:r>
-    </w:p>
-    <w:p>
-      <w:pPr>
-        <w:widowControl w:val="0"/>
-        <w:autoSpaceDE w:val="0"/>
-        <w:autoSpaceDN w:val="0"/>
-        <w:adjustRightInd w:val="0"/>
-        <w:jc w:val="both"/>
-        <w:rPr>
-          <w:rFonts w:ascii="Times New Roman" w:hAnsi="Times New Roman" w:cs="Times New Roman"/>
-          <w:color w:val="FF0000"/>
-          <w:lang w:eastAsia="zh-CN"/>
-        </w:rPr>
-      </w:pPr>
-    </w:p>
-    <w:p/>
+        <w:rPr>
+          <w:rFonts w:ascii="Times New Roman" w:hAnsi="Times New Roman" w:cs="Times New Roman"/>
+        </w:rPr>
+      </w:pPr>
+    </w:p>
+    <w:bookmarkEnd w:id="0"/>
     <w:sectPr>
       <w:pgSz w:w="12240" w:h="15840"/>
       <w:pgMar w:top="1440" w:right="1800" w:bottom="1440" w:left="1800" w:header="720" w:footer="720" w:gutter="0"/>

</xml_diff>